<commit_message>
adding Greetings and Delete Starting Even Numbers
</commit_message>
<xml_diff>
--- a/LOOPS/Python Code Challenges Loops.docx
+++ b/LOOPS/Python Code Challenges Loops.docx
@@ -1105,6 +1105,1646 @@
     </w:p>
     <w:p>
       <w:pPr>
+        <w:pStyle w:val="3"/>
+        <w:shd w:val="clear" w:color="auto" w:fill="10162F"/>
+        <w:rPr>
+          <w:rFonts w:ascii="Segoe UI" w:hAnsi="Segoe UI" w:cs="Segoe UI"/>
+          <w:color w:val="FFFFFF"/>
+          <w:lang w:val="en-US"/>
+        </w:rPr>
+      </w:pPr>
+      <w:r>
+        <w:rPr>
+          <w:rFonts w:ascii="Segoe UI" w:hAnsi="Segoe UI" w:cs="Segoe UI"/>
+          <w:color w:val="FFFFFF"/>
+          <w:lang w:val="en-US"/>
+        </w:rPr>
+        <w:lastRenderedPageBreak/>
+        <w:t xml:space="preserve">1. Divisible </w:t>
+      </w:r>
+      <w:proofErr w:type="gramStart"/>
+      <w:r>
+        <w:rPr>
+          <w:rFonts w:ascii="Segoe UI" w:hAnsi="Segoe UI" w:cs="Segoe UI"/>
+          <w:color w:val="FFFFFF"/>
+          <w:lang w:val="en-US"/>
+        </w:rPr>
+        <w:t>By</w:t>
+      </w:r>
+      <w:proofErr w:type="gramEnd"/>
+      <w:r>
+        <w:rPr>
+          <w:rFonts w:ascii="Segoe UI" w:hAnsi="Segoe UI" w:cs="Segoe UI"/>
+          <w:color w:val="FFFFFF"/>
+          <w:lang w:val="en-US"/>
+        </w:rPr>
+        <w:t xml:space="preserve"> Ten</w:t>
+      </w:r>
+    </w:p>
+    <w:p>
+      <w:pPr>
+        <w:pStyle w:val="p1qg33igem5pagn4kpmirjw"/>
+        <w:shd w:val="clear" w:color="auto" w:fill="10162F"/>
+        <w:spacing w:before="0" w:beforeAutospacing="0"/>
+        <w:rPr>
+          <w:rFonts w:ascii="Segoe UI" w:hAnsi="Segoe UI" w:cs="Segoe UI"/>
+          <w:color w:val="FFFFFF"/>
+        </w:rPr>
+      </w:pPr>
+      <w:r>
+        <w:rPr>
+          <w:rFonts w:ascii="Segoe UI" w:hAnsi="Segoe UI" w:cs="Segoe UI"/>
+          <w:color w:val="FFFFFF"/>
+          <w:lang w:val="en-US"/>
+        </w:rPr>
+        <w:t xml:space="preserve">Let’s start our code challenges with a function that counts how many numbers are divisible by ten from a list of numbers. This function will accept a list of numbers as an input parameter and use a loop to check each of the numbers in the list. Every time a number is divisible by 10, a counter will be incremented and the final count will be returned. </w:t>
+      </w:r>
+      <w:proofErr w:type="spellStart"/>
+      <w:r>
+        <w:rPr>
+          <w:rFonts w:ascii="Segoe UI" w:hAnsi="Segoe UI" w:cs="Segoe UI"/>
+          <w:color w:val="FFFFFF"/>
+        </w:rPr>
+        <w:t>These</w:t>
+      </w:r>
+      <w:proofErr w:type="spellEnd"/>
+      <w:r>
+        <w:rPr>
+          <w:rFonts w:ascii="Segoe UI" w:hAnsi="Segoe UI" w:cs="Segoe UI"/>
+          <w:color w:val="FFFFFF"/>
+        </w:rPr>
+        <w:t xml:space="preserve"> </w:t>
+      </w:r>
+      <w:proofErr w:type="spellStart"/>
+      <w:r>
+        <w:rPr>
+          <w:rFonts w:ascii="Segoe UI" w:hAnsi="Segoe UI" w:cs="Segoe UI"/>
+          <w:color w:val="FFFFFF"/>
+        </w:rPr>
+        <w:t>are</w:t>
+      </w:r>
+      <w:proofErr w:type="spellEnd"/>
+      <w:r>
+        <w:rPr>
+          <w:rFonts w:ascii="Segoe UI" w:hAnsi="Segoe UI" w:cs="Segoe UI"/>
+          <w:color w:val="FFFFFF"/>
+        </w:rPr>
+        <w:t xml:space="preserve"> </w:t>
+      </w:r>
+      <w:proofErr w:type="spellStart"/>
+      <w:r>
+        <w:rPr>
+          <w:rFonts w:ascii="Segoe UI" w:hAnsi="Segoe UI" w:cs="Segoe UI"/>
+          <w:color w:val="FFFFFF"/>
+        </w:rPr>
+        <w:t>the</w:t>
+      </w:r>
+      <w:proofErr w:type="spellEnd"/>
+      <w:r>
+        <w:rPr>
+          <w:rFonts w:ascii="Segoe UI" w:hAnsi="Segoe UI" w:cs="Segoe UI"/>
+          <w:color w:val="FFFFFF"/>
+        </w:rPr>
+        <w:t xml:space="preserve"> </w:t>
+      </w:r>
+      <w:proofErr w:type="spellStart"/>
+      <w:r>
+        <w:rPr>
+          <w:rFonts w:ascii="Segoe UI" w:hAnsi="Segoe UI" w:cs="Segoe UI"/>
+          <w:color w:val="FFFFFF"/>
+        </w:rPr>
+        <w:t>steps</w:t>
+      </w:r>
+      <w:proofErr w:type="spellEnd"/>
+      <w:r>
+        <w:rPr>
+          <w:rFonts w:ascii="Segoe UI" w:hAnsi="Segoe UI" w:cs="Segoe UI"/>
+          <w:color w:val="FFFFFF"/>
+        </w:rPr>
+        <w:t xml:space="preserve"> </w:t>
+      </w:r>
+      <w:proofErr w:type="spellStart"/>
+      <w:r>
+        <w:rPr>
+          <w:rFonts w:ascii="Segoe UI" w:hAnsi="Segoe UI" w:cs="Segoe UI"/>
+          <w:color w:val="FFFFFF"/>
+        </w:rPr>
+        <w:t>we</w:t>
+      </w:r>
+      <w:proofErr w:type="spellEnd"/>
+      <w:r>
+        <w:rPr>
+          <w:rFonts w:ascii="Segoe UI" w:hAnsi="Segoe UI" w:cs="Segoe UI"/>
+          <w:color w:val="FFFFFF"/>
+        </w:rPr>
+        <w:t xml:space="preserve"> </w:t>
+      </w:r>
+      <w:proofErr w:type="spellStart"/>
+      <w:r>
+        <w:rPr>
+          <w:rFonts w:ascii="Segoe UI" w:hAnsi="Segoe UI" w:cs="Segoe UI"/>
+          <w:color w:val="FFFFFF"/>
+        </w:rPr>
+        <w:t>need</w:t>
+      </w:r>
+      <w:proofErr w:type="spellEnd"/>
+      <w:r>
+        <w:rPr>
+          <w:rFonts w:ascii="Segoe UI" w:hAnsi="Segoe UI" w:cs="Segoe UI"/>
+          <w:color w:val="FFFFFF"/>
+        </w:rPr>
+        <w:t xml:space="preserve"> </w:t>
+      </w:r>
+      <w:proofErr w:type="spellStart"/>
+      <w:r>
+        <w:rPr>
+          <w:rFonts w:ascii="Segoe UI" w:hAnsi="Segoe UI" w:cs="Segoe UI"/>
+          <w:color w:val="FFFFFF"/>
+        </w:rPr>
+        <w:t>to</w:t>
+      </w:r>
+      <w:proofErr w:type="spellEnd"/>
+      <w:r>
+        <w:rPr>
+          <w:rFonts w:ascii="Segoe UI" w:hAnsi="Segoe UI" w:cs="Segoe UI"/>
+          <w:color w:val="FFFFFF"/>
+        </w:rPr>
+        <w:t xml:space="preserve"> </w:t>
+      </w:r>
+      <w:proofErr w:type="spellStart"/>
+      <w:r>
+        <w:rPr>
+          <w:rFonts w:ascii="Segoe UI" w:hAnsi="Segoe UI" w:cs="Segoe UI"/>
+          <w:color w:val="FFFFFF"/>
+        </w:rPr>
+        <w:t>complete</w:t>
+      </w:r>
+      <w:proofErr w:type="spellEnd"/>
+      <w:r>
+        <w:rPr>
+          <w:rFonts w:ascii="Segoe UI" w:hAnsi="Segoe UI" w:cs="Segoe UI"/>
+          <w:color w:val="FFFFFF"/>
+        </w:rPr>
+        <w:t xml:space="preserve"> </w:t>
+      </w:r>
+      <w:proofErr w:type="spellStart"/>
+      <w:r>
+        <w:rPr>
+          <w:rFonts w:ascii="Segoe UI" w:hAnsi="Segoe UI" w:cs="Segoe UI"/>
+          <w:color w:val="FFFFFF"/>
+        </w:rPr>
+        <w:t>this</w:t>
+      </w:r>
+      <w:proofErr w:type="spellEnd"/>
+      <w:r>
+        <w:rPr>
+          <w:rFonts w:ascii="Segoe UI" w:hAnsi="Segoe UI" w:cs="Segoe UI"/>
+          <w:color w:val="FFFFFF"/>
+        </w:rPr>
+        <w:t>:</w:t>
+      </w:r>
+    </w:p>
+    <w:p>
+      <w:pPr>
+        <w:pStyle w:val="li1kqbjwbwa3ze6v0bvxq9rx"/>
+        <w:numPr>
+          <w:ilvl w:val="0"/>
+          <w:numId w:val="1"/>
+        </w:numPr>
+        <w:shd w:val="clear" w:color="auto" w:fill="10162F"/>
+        <w:spacing w:before="0" w:after="0"/>
+        <w:rPr>
+          <w:rFonts w:ascii="Segoe UI" w:hAnsi="Segoe UI" w:cs="Segoe UI"/>
+          <w:color w:val="FFFFFF"/>
+          <w:lang w:val="en-US"/>
+        </w:rPr>
+      </w:pPr>
+      <w:r>
+        <w:rPr>
+          <w:rFonts w:ascii="Segoe UI" w:hAnsi="Segoe UI" w:cs="Segoe UI"/>
+          <w:color w:val="FFFFFF"/>
+          <w:lang w:val="en-US"/>
+        </w:rPr>
+        <w:t>Define the function to accept one input parameter called </w:t>
+      </w:r>
+      <w:proofErr w:type="spellStart"/>
+      <w:r>
+        <w:rPr>
+          <w:rStyle w:val="HTML1"/>
+          <w:rFonts w:ascii="Ubuntu Mono" w:hAnsi="Ubuntu Mono"/>
+          <w:b/>
+          <w:bCs/>
+          <w:color w:val="4FE0B0"/>
+          <w:lang w:val="en-US"/>
+        </w:rPr>
+        <w:t>nums</w:t>
+      </w:r>
+      <w:proofErr w:type="spellEnd"/>
+    </w:p>
+    <w:p>
+      <w:pPr>
+        <w:pStyle w:val="li1kqbjwbwa3ze6v0bvxq9rx"/>
+        <w:numPr>
+          <w:ilvl w:val="0"/>
+          <w:numId w:val="1"/>
+        </w:numPr>
+        <w:shd w:val="clear" w:color="auto" w:fill="10162F"/>
+        <w:rPr>
+          <w:rFonts w:ascii="Segoe UI" w:hAnsi="Segoe UI" w:cs="Segoe UI"/>
+          <w:color w:val="FFFFFF"/>
+        </w:rPr>
+      </w:pPr>
+      <w:proofErr w:type="spellStart"/>
+      <w:r>
+        <w:rPr>
+          <w:rFonts w:ascii="Segoe UI" w:hAnsi="Segoe UI" w:cs="Segoe UI"/>
+          <w:color w:val="FFFFFF"/>
+        </w:rPr>
+        <w:t>Initialize</w:t>
+      </w:r>
+      <w:proofErr w:type="spellEnd"/>
+      <w:r>
+        <w:rPr>
+          <w:rFonts w:ascii="Segoe UI" w:hAnsi="Segoe UI" w:cs="Segoe UI"/>
+          <w:color w:val="FFFFFF"/>
+        </w:rPr>
+        <w:t xml:space="preserve"> a </w:t>
+      </w:r>
+      <w:proofErr w:type="spellStart"/>
+      <w:r>
+        <w:rPr>
+          <w:rFonts w:ascii="Segoe UI" w:hAnsi="Segoe UI" w:cs="Segoe UI"/>
+          <w:color w:val="FFFFFF"/>
+        </w:rPr>
+        <w:t>counter</w:t>
+      </w:r>
+      <w:proofErr w:type="spellEnd"/>
+      <w:r>
+        <w:rPr>
+          <w:rFonts w:ascii="Segoe UI" w:hAnsi="Segoe UI" w:cs="Segoe UI"/>
+          <w:color w:val="FFFFFF"/>
+        </w:rPr>
+        <w:t xml:space="preserve"> </w:t>
+      </w:r>
+      <w:proofErr w:type="spellStart"/>
+      <w:r>
+        <w:rPr>
+          <w:rFonts w:ascii="Segoe UI" w:hAnsi="Segoe UI" w:cs="Segoe UI"/>
+          <w:color w:val="FFFFFF"/>
+        </w:rPr>
+        <w:t>to</w:t>
+      </w:r>
+      <w:proofErr w:type="spellEnd"/>
+      <w:r>
+        <w:rPr>
+          <w:rFonts w:ascii="Segoe UI" w:hAnsi="Segoe UI" w:cs="Segoe UI"/>
+          <w:color w:val="FFFFFF"/>
+        </w:rPr>
+        <w:t xml:space="preserve"> 0</w:t>
+      </w:r>
+    </w:p>
+    <w:p>
+      <w:pPr>
+        <w:pStyle w:val="li1kqbjwbwa3ze6v0bvxq9rx"/>
+        <w:numPr>
+          <w:ilvl w:val="0"/>
+          <w:numId w:val="1"/>
+        </w:numPr>
+        <w:shd w:val="clear" w:color="auto" w:fill="10162F"/>
+        <w:spacing w:before="0" w:after="0"/>
+        <w:rPr>
+          <w:rFonts w:ascii="Segoe UI" w:hAnsi="Segoe UI" w:cs="Segoe UI"/>
+          <w:color w:val="FFFFFF"/>
+          <w:lang w:val="en-US"/>
+        </w:rPr>
+      </w:pPr>
+      <w:r>
+        <w:rPr>
+          <w:rFonts w:ascii="Segoe UI" w:hAnsi="Segoe UI" w:cs="Segoe UI"/>
+          <w:color w:val="FFFFFF"/>
+          <w:lang w:val="en-US"/>
+        </w:rPr>
+        <w:t>Loop through every number in </w:t>
+      </w:r>
+      <w:proofErr w:type="spellStart"/>
+      <w:r>
+        <w:rPr>
+          <w:rStyle w:val="HTML1"/>
+          <w:rFonts w:ascii="Ubuntu Mono" w:hAnsi="Ubuntu Mono"/>
+          <w:b/>
+          <w:bCs/>
+          <w:color w:val="4FE0B0"/>
+          <w:lang w:val="en-US"/>
+        </w:rPr>
+        <w:t>nums</w:t>
+      </w:r>
+      <w:proofErr w:type="spellEnd"/>
+    </w:p>
+    <w:p>
+      <w:pPr>
+        <w:pStyle w:val="li1kqbjwbwa3ze6v0bvxq9rx"/>
+        <w:numPr>
+          <w:ilvl w:val="0"/>
+          <w:numId w:val="1"/>
+        </w:numPr>
+        <w:shd w:val="clear" w:color="auto" w:fill="10162F"/>
+        <w:rPr>
+          <w:rFonts w:ascii="Segoe UI" w:hAnsi="Segoe UI" w:cs="Segoe UI"/>
+          <w:color w:val="FFFFFF"/>
+          <w:lang w:val="en-US"/>
+        </w:rPr>
+      </w:pPr>
+      <w:r>
+        <w:rPr>
+          <w:rFonts w:ascii="Segoe UI" w:hAnsi="Segoe UI" w:cs="Segoe UI"/>
+          <w:color w:val="FFFFFF"/>
+          <w:lang w:val="en-US"/>
+        </w:rPr>
+        <w:t>Within the loop, if any of the numbers are divisible by 10, increment our counter</w:t>
+      </w:r>
+    </w:p>
+    <w:p>
+      <w:pPr>
+        <w:pStyle w:val="li1kqbjwbwa3ze6v0bvxq9rx"/>
+        <w:numPr>
+          <w:ilvl w:val="0"/>
+          <w:numId w:val="1"/>
+        </w:numPr>
+        <w:shd w:val="clear" w:color="auto" w:fill="10162F"/>
+        <w:rPr>
+          <w:rFonts w:ascii="Segoe UI" w:hAnsi="Segoe UI" w:cs="Segoe UI"/>
+          <w:color w:val="FFFFFF"/>
+        </w:rPr>
+      </w:pPr>
+      <w:r>
+        <w:rPr>
+          <w:rFonts w:ascii="Segoe UI" w:hAnsi="Segoe UI" w:cs="Segoe UI"/>
+          <w:color w:val="FFFFFF"/>
+        </w:rPr>
+        <w:t xml:space="preserve">Return </w:t>
+      </w:r>
+      <w:proofErr w:type="spellStart"/>
+      <w:r>
+        <w:rPr>
+          <w:rFonts w:ascii="Segoe UI" w:hAnsi="Segoe UI" w:cs="Segoe UI"/>
+          <w:color w:val="FFFFFF"/>
+        </w:rPr>
+        <w:t>the</w:t>
+      </w:r>
+      <w:proofErr w:type="spellEnd"/>
+      <w:r>
+        <w:rPr>
+          <w:rFonts w:ascii="Segoe UI" w:hAnsi="Segoe UI" w:cs="Segoe UI"/>
+          <w:color w:val="FFFFFF"/>
+        </w:rPr>
+        <w:t xml:space="preserve"> </w:t>
+      </w:r>
+      <w:proofErr w:type="spellStart"/>
+      <w:r>
+        <w:rPr>
+          <w:rFonts w:ascii="Segoe UI" w:hAnsi="Segoe UI" w:cs="Segoe UI"/>
+          <w:color w:val="FFFFFF"/>
+        </w:rPr>
+        <w:t>final</w:t>
+      </w:r>
+      <w:proofErr w:type="spellEnd"/>
+      <w:r>
+        <w:rPr>
+          <w:rFonts w:ascii="Segoe UI" w:hAnsi="Segoe UI" w:cs="Segoe UI"/>
+          <w:color w:val="FFFFFF"/>
+        </w:rPr>
+        <w:t xml:space="preserve"> </w:t>
+      </w:r>
+      <w:proofErr w:type="spellStart"/>
+      <w:r>
+        <w:rPr>
+          <w:rFonts w:ascii="Segoe UI" w:hAnsi="Segoe UI" w:cs="Segoe UI"/>
+          <w:color w:val="FFFFFF"/>
+        </w:rPr>
+        <w:t>counter</w:t>
+      </w:r>
+      <w:proofErr w:type="spellEnd"/>
+      <w:r>
+        <w:rPr>
+          <w:rFonts w:ascii="Segoe UI" w:hAnsi="Segoe UI" w:cs="Segoe UI"/>
+          <w:color w:val="FFFFFF"/>
+        </w:rPr>
+        <w:t xml:space="preserve"> </w:t>
+      </w:r>
+      <w:proofErr w:type="spellStart"/>
+      <w:r>
+        <w:rPr>
+          <w:rFonts w:ascii="Segoe UI" w:hAnsi="Segoe UI" w:cs="Segoe UI"/>
+          <w:color w:val="FFFFFF"/>
+        </w:rPr>
+        <w:t>value</w:t>
+      </w:r>
+      <w:proofErr w:type="spellEnd"/>
+    </w:p>
+    <w:p>
+      <w:pPr>
+        <w:rPr>
+          <w:lang w:val="en-US"/>
+        </w:rPr>
+      </w:pPr>
+    </w:p>
+    <w:p>
+      <w:pPr>
+        <w:jc w:val="center"/>
+        <w:rPr>
+          <w:lang w:val="en-US"/>
+        </w:rPr>
+      </w:pPr>
+      <w:r>
+        <w:rPr>
+          <w:noProof/>
+          <w:lang w:val="en-US"/>
+        </w:rPr>
+        <w:drawing>
+          <wp:inline distT="0" distB="0" distL="0" distR="0" wp14:anchorId="545D7BE9" wp14:editId="6E6E7D64">
+            <wp:extent cx="5935980" cy="5402580"/>
+            <wp:effectExtent l="0" t="0" r="7620" b="7620"/>
+            <wp:docPr id="1" name="Рисунок 1"/>
+            <wp:cNvGraphicFramePr>
+              <a:graphicFrameLocks xmlns:a="http://schemas.openxmlformats.org/drawingml/2006/main" noChangeAspect="1"/>
+            </wp:cNvGraphicFramePr>
+            <a:graphic xmlns:a="http://schemas.openxmlformats.org/drawingml/2006/main">
+              <a:graphicData uri="http://schemas.openxmlformats.org/drawingml/2006/picture">
+                <pic:pic xmlns:pic="http://schemas.openxmlformats.org/drawingml/2006/picture">
+                  <pic:nvPicPr>
+                    <pic:cNvPr id="0" name="Picture 1"/>
+                    <pic:cNvPicPr>
+                      <a:picLocks noChangeAspect="1" noChangeArrowheads="1"/>
+                    </pic:cNvPicPr>
+                  </pic:nvPicPr>
+                  <pic:blipFill>
+                    <a:blip r:embed="rId5">
+                      <a:extLst>
+                        <a:ext uri="{28A0092B-C50C-407E-A947-70E740481C1C}">
+                          <a14:useLocalDpi xmlns:a14="http://schemas.microsoft.com/office/drawing/2010/main" val="0"/>
+                        </a:ext>
+                      </a:extLst>
+                    </a:blip>
+                    <a:srcRect/>
+                    <a:stretch>
+                      <a:fillRect/>
+                    </a:stretch>
+                  </pic:blipFill>
+                  <pic:spPr bwMode="auto">
+                    <a:xfrm>
+                      <a:off x="0" y="0"/>
+                      <a:ext cx="5935980" cy="5402580"/>
+                    </a:xfrm>
+                    <a:prstGeom prst="rect">
+                      <a:avLst/>
+                    </a:prstGeom>
+                    <a:noFill/>
+                    <a:ln>
+                      <a:noFill/>
+                    </a:ln>
+                  </pic:spPr>
+                </pic:pic>
+              </a:graphicData>
+            </a:graphic>
+          </wp:inline>
+        </w:drawing>
+      </w:r>
+    </w:p>
+    <w:p>
+      <w:pPr>
+        <w:jc w:val="both"/>
+        <w:rPr>
+          <w:lang w:val="en-US"/>
+        </w:rPr>
+      </w:pPr>
+    </w:p>
+    <w:p>
+      <w:pPr>
+        <w:jc w:val="both"/>
+        <w:rPr>
+          <w:lang w:val="en-US"/>
+        </w:rPr>
+      </w:pPr>
+    </w:p>
+    <w:p>
+      <w:pPr>
+        <w:pStyle w:val="3"/>
+        <w:shd w:val="clear" w:color="auto" w:fill="10162F"/>
+        <w:rPr>
+          <w:rFonts w:ascii="Segoe UI" w:hAnsi="Segoe UI" w:cs="Segoe UI"/>
+          <w:color w:val="FFFFFF"/>
+          <w:lang w:val="en-US"/>
+        </w:rPr>
+      </w:pPr>
+      <w:r>
+        <w:rPr>
+          <w:rFonts w:ascii="Segoe UI" w:hAnsi="Segoe UI" w:cs="Segoe UI"/>
+          <w:color w:val="FFFFFF"/>
+          <w:lang w:val="en-US"/>
+        </w:rPr>
+        <w:lastRenderedPageBreak/>
+        <w:t>2. Greetings</w:t>
+      </w:r>
+    </w:p>
+    <w:p>
+      <w:pPr>
+        <w:pStyle w:val="p1qg33igem5pagn4kpmirjw"/>
+        <w:shd w:val="clear" w:color="auto" w:fill="10162F"/>
+        <w:spacing w:before="0" w:beforeAutospacing="0" w:after="0"/>
+        <w:rPr>
+          <w:rFonts w:ascii="Segoe UI" w:hAnsi="Segoe UI" w:cs="Segoe UI"/>
+          <w:color w:val="FFFFFF"/>
+        </w:rPr>
+      </w:pPr>
+      <w:r>
+        <w:rPr>
+          <w:rFonts w:ascii="Segoe UI" w:hAnsi="Segoe UI" w:cs="Segoe UI"/>
+          <w:color w:val="FFFFFF"/>
+          <w:lang w:val="en-US"/>
+        </w:rPr>
+        <w:t xml:space="preserve">You are invited to a social gathering, but you are tired of greeting everyone there. </w:t>
+      </w:r>
+      <w:proofErr w:type="gramStart"/>
+      <w:r>
+        <w:rPr>
+          <w:rFonts w:ascii="Segoe UI" w:hAnsi="Segoe UI" w:cs="Segoe UI"/>
+          <w:color w:val="FFFFFF"/>
+          <w:lang w:val="en-US"/>
+        </w:rPr>
+        <w:t>Luckily</w:t>
+      </w:r>
+      <w:proofErr w:type="gramEnd"/>
+      <w:r>
+        <w:rPr>
+          <w:rFonts w:ascii="Segoe UI" w:hAnsi="Segoe UI" w:cs="Segoe UI"/>
+          <w:color w:val="FFFFFF"/>
+          <w:lang w:val="en-US"/>
+        </w:rPr>
+        <w:t xml:space="preserve"> we can create a function to accomplish this task for us. In this challenge, we will take a list of names and prepend the string </w:t>
+      </w:r>
+      <w:r>
+        <w:rPr>
+          <w:rStyle w:val="HTML1"/>
+          <w:rFonts w:ascii="Ubuntu Mono" w:hAnsi="Ubuntu Mono"/>
+          <w:b/>
+          <w:bCs/>
+          <w:color w:val="4FE0B0"/>
+          <w:lang w:val="en-US"/>
+        </w:rPr>
+        <w:t>'Hello, '</w:t>
+      </w:r>
+      <w:r>
+        <w:rPr>
+          <w:rFonts w:ascii="Segoe UI" w:hAnsi="Segoe UI" w:cs="Segoe UI"/>
+          <w:color w:val="FFFFFF"/>
+          <w:lang w:val="en-US"/>
+        </w:rPr>
+        <w:t xml:space="preserve"> before each name. </w:t>
+      </w:r>
+      <w:proofErr w:type="spellStart"/>
+      <w:r>
+        <w:rPr>
+          <w:rFonts w:ascii="Segoe UI" w:hAnsi="Segoe UI" w:cs="Segoe UI"/>
+          <w:color w:val="FFFFFF"/>
+        </w:rPr>
+        <w:t>This</w:t>
+      </w:r>
+      <w:proofErr w:type="spellEnd"/>
+      <w:r>
+        <w:rPr>
+          <w:rFonts w:ascii="Segoe UI" w:hAnsi="Segoe UI" w:cs="Segoe UI"/>
+          <w:color w:val="FFFFFF"/>
+        </w:rPr>
+        <w:t xml:space="preserve"> </w:t>
+      </w:r>
+      <w:proofErr w:type="spellStart"/>
+      <w:r>
+        <w:rPr>
+          <w:rFonts w:ascii="Segoe UI" w:hAnsi="Segoe UI" w:cs="Segoe UI"/>
+          <w:color w:val="FFFFFF"/>
+        </w:rPr>
+        <w:t>will</w:t>
+      </w:r>
+      <w:proofErr w:type="spellEnd"/>
+      <w:r>
+        <w:rPr>
+          <w:rFonts w:ascii="Segoe UI" w:hAnsi="Segoe UI" w:cs="Segoe UI"/>
+          <w:color w:val="FFFFFF"/>
+        </w:rPr>
+        <w:t xml:space="preserve"> </w:t>
+      </w:r>
+      <w:proofErr w:type="spellStart"/>
+      <w:r>
+        <w:rPr>
+          <w:rFonts w:ascii="Segoe UI" w:hAnsi="Segoe UI" w:cs="Segoe UI"/>
+          <w:color w:val="FFFFFF"/>
+        </w:rPr>
+        <w:t>require</w:t>
+      </w:r>
+      <w:proofErr w:type="spellEnd"/>
+      <w:r>
+        <w:rPr>
+          <w:rFonts w:ascii="Segoe UI" w:hAnsi="Segoe UI" w:cs="Segoe UI"/>
+          <w:color w:val="FFFFFF"/>
+        </w:rPr>
+        <w:t xml:space="preserve"> a </w:t>
+      </w:r>
+      <w:proofErr w:type="spellStart"/>
+      <w:r>
+        <w:rPr>
+          <w:rFonts w:ascii="Segoe UI" w:hAnsi="Segoe UI" w:cs="Segoe UI"/>
+          <w:color w:val="FFFFFF"/>
+        </w:rPr>
+        <w:t>few</w:t>
+      </w:r>
+      <w:proofErr w:type="spellEnd"/>
+      <w:r>
+        <w:rPr>
+          <w:rFonts w:ascii="Segoe UI" w:hAnsi="Segoe UI" w:cs="Segoe UI"/>
+          <w:color w:val="FFFFFF"/>
+        </w:rPr>
+        <w:t xml:space="preserve"> </w:t>
+      </w:r>
+      <w:proofErr w:type="spellStart"/>
+      <w:r>
+        <w:rPr>
+          <w:rFonts w:ascii="Segoe UI" w:hAnsi="Segoe UI" w:cs="Segoe UI"/>
+          <w:color w:val="FFFFFF"/>
+        </w:rPr>
+        <w:t>steps</w:t>
+      </w:r>
+      <w:proofErr w:type="spellEnd"/>
+      <w:r>
+        <w:rPr>
+          <w:rFonts w:ascii="Segoe UI" w:hAnsi="Segoe UI" w:cs="Segoe UI"/>
+          <w:color w:val="FFFFFF"/>
+        </w:rPr>
+        <w:t>:</w:t>
+      </w:r>
+    </w:p>
+    <w:p>
+      <w:pPr>
+        <w:pStyle w:val="li1kqbjwbwa3ze6v0bvxq9rx"/>
+        <w:numPr>
+          <w:ilvl w:val="0"/>
+          <w:numId w:val="2"/>
+        </w:numPr>
+        <w:shd w:val="clear" w:color="auto" w:fill="10162F"/>
+        <w:spacing w:before="0" w:after="0"/>
+        <w:rPr>
+          <w:rFonts w:ascii="Segoe UI" w:hAnsi="Segoe UI" w:cs="Segoe UI"/>
+          <w:color w:val="FFFFFF"/>
+          <w:lang w:val="en-US"/>
+        </w:rPr>
+      </w:pPr>
+      <w:r>
+        <w:rPr>
+          <w:rFonts w:ascii="Segoe UI" w:hAnsi="Segoe UI" w:cs="Segoe UI"/>
+          <w:color w:val="FFFFFF"/>
+          <w:lang w:val="en-US"/>
+        </w:rPr>
+        <w:t>Define the function to accept a list of strings as a single parameter called </w:t>
+      </w:r>
+      <w:r>
+        <w:rPr>
+          <w:rStyle w:val="HTML1"/>
+          <w:rFonts w:ascii="Ubuntu Mono" w:hAnsi="Ubuntu Mono"/>
+          <w:b/>
+          <w:bCs/>
+          <w:color w:val="4FE0B0"/>
+          <w:lang w:val="en-US"/>
+        </w:rPr>
+        <w:t>names</w:t>
+      </w:r>
+    </w:p>
+    <w:p>
+      <w:pPr>
+        <w:pStyle w:val="li1kqbjwbwa3ze6v0bvxq9rx"/>
+        <w:numPr>
+          <w:ilvl w:val="0"/>
+          <w:numId w:val="2"/>
+        </w:numPr>
+        <w:shd w:val="clear" w:color="auto" w:fill="10162F"/>
+        <w:rPr>
+          <w:rFonts w:ascii="Segoe UI" w:hAnsi="Segoe UI" w:cs="Segoe UI"/>
+          <w:color w:val="FFFFFF"/>
+          <w:lang w:val="en-US"/>
+        </w:rPr>
+      </w:pPr>
+      <w:r>
+        <w:rPr>
+          <w:rFonts w:ascii="Segoe UI" w:hAnsi="Segoe UI" w:cs="Segoe UI"/>
+          <w:color w:val="FFFFFF"/>
+          <w:lang w:val="en-US"/>
+        </w:rPr>
+        <w:t>Create a new list of strings</w:t>
+      </w:r>
+    </w:p>
+    <w:p>
+      <w:pPr>
+        <w:pStyle w:val="li1kqbjwbwa3ze6v0bvxq9rx"/>
+        <w:numPr>
+          <w:ilvl w:val="0"/>
+          <w:numId w:val="2"/>
+        </w:numPr>
+        <w:shd w:val="clear" w:color="auto" w:fill="10162F"/>
+        <w:spacing w:before="0" w:after="0"/>
+        <w:rPr>
+          <w:rFonts w:ascii="Segoe UI" w:hAnsi="Segoe UI" w:cs="Segoe UI"/>
+          <w:color w:val="FFFFFF"/>
+          <w:lang w:val="en-US"/>
+        </w:rPr>
+      </w:pPr>
+      <w:r>
+        <w:rPr>
+          <w:rFonts w:ascii="Segoe UI" w:hAnsi="Segoe UI" w:cs="Segoe UI"/>
+          <w:color w:val="FFFFFF"/>
+          <w:lang w:val="en-US"/>
+        </w:rPr>
+        <w:t>Loop through each name in </w:t>
+      </w:r>
+      <w:r>
+        <w:rPr>
+          <w:rStyle w:val="HTML1"/>
+          <w:rFonts w:ascii="Ubuntu Mono" w:hAnsi="Ubuntu Mono"/>
+          <w:b/>
+          <w:bCs/>
+          <w:color w:val="4FE0B0"/>
+          <w:lang w:val="en-US"/>
+        </w:rPr>
+        <w:t>names</w:t>
+      </w:r>
+    </w:p>
+    <w:p>
+      <w:pPr>
+        <w:pStyle w:val="li1kqbjwbwa3ze6v0bvxq9rx"/>
+        <w:numPr>
+          <w:ilvl w:val="0"/>
+          <w:numId w:val="2"/>
+        </w:numPr>
+        <w:shd w:val="clear" w:color="auto" w:fill="10162F"/>
+        <w:spacing w:before="0" w:after="0"/>
+        <w:rPr>
+          <w:rFonts w:ascii="Segoe UI" w:hAnsi="Segoe UI" w:cs="Segoe UI"/>
+          <w:color w:val="FFFFFF"/>
+          <w:lang w:val="en-US"/>
+        </w:rPr>
+      </w:pPr>
+      <w:r>
+        <w:rPr>
+          <w:rFonts w:ascii="Segoe UI" w:hAnsi="Segoe UI" w:cs="Segoe UI"/>
+          <w:color w:val="FFFFFF"/>
+          <w:lang w:val="en-US"/>
+        </w:rPr>
+        <w:t>Within the loop, concatenate </w:t>
+      </w:r>
+      <w:r>
+        <w:rPr>
+          <w:rStyle w:val="HTML1"/>
+          <w:rFonts w:ascii="Ubuntu Mono" w:hAnsi="Ubuntu Mono"/>
+          <w:b/>
+          <w:bCs/>
+          <w:color w:val="4FE0B0"/>
+          <w:lang w:val="en-US"/>
+        </w:rPr>
+        <w:t>'Hello, '</w:t>
+      </w:r>
+      <w:r>
+        <w:rPr>
+          <w:rFonts w:ascii="Segoe UI" w:hAnsi="Segoe UI" w:cs="Segoe UI"/>
+          <w:color w:val="FFFFFF"/>
+          <w:lang w:val="en-US"/>
+        </w:rPr>
+        <w:t> and the current name together and append this new string to the new list of strings</w:t>
+      </w:r>
+    </w:p>
+    <w:p>
+      <w:pPr>
+        <w:pStyle w:val="li1kqbjwbwa3ze6v0bvxq9rx"/>
+        <w:numPr>
+          <w:ilvl w:val="0"/>
+          <w:numId w:val="2"/>
+        </w:numPr>
+        <w:shd w:val="clear" w:color="auto" w:fill="10162F"/>
+        <w:rPr>
+          <w:rFonts w:ascii="Segoe UI" w:hAnsi="Segoe UI" w:cs="Segoe UI"/>
+          <w:color w:val="FFFFFF"/>
+          <w:lang w:val="en-US"/>
+        </w:rPr>
+      </w:pPr>
+      <w:r>
+        <w:rPr>
+          <w:rFonts w:ascii="Segoe UI" w:hAnsi="Segoe UI" w:cs="Segoe UI"/>
+          <w:color w:val="FFFFFF"/>
+          <w:lang w:val="en-US"/>
+        </w:rPr>
+        <w:t>Afterwards, return the new list of strings</w:t>
+      </w:r>
+    </w:p>
+    <w:p>
+      <w:pPr>
+        <w:jc w:val="both"/>
+        <w:rPr>
+          <w:lang w:val="en-US"/>
+        </w:rPr>
+      </w:pPr>
+    </w:p>
+    <w:p>
+      <w:pPr>
+        <w:jc w:val="center"/>
+        <w:rPr>
+          <w:lang w:val="en-US"/>
+        </w:rPr>
+      </w:pPr>
+      <w:r>
+        <w:rPr>
+          <w:noProof/>
+          <w:lang w:val="en-US"/>
+        </w:rPr>
+        <w:drawing>
+          <wp:inline distT="0" distB="0" distL="0" distR="0" wp14:anchorId="7CC1E2DF" wp14:editId="037F75FF">
+            <wp:extent cx="5935980" cy="5669280"/>
+            <wp:effectExtent l="0" t="0" r="7620" b="7620"/>
+            <wp:docPr id="2" name="Рисунок 2"/>
+            <wp:cNvGraphicFramePr>
+              <a:graphicFrameLocks xmlns:a="http://schemas.openxmlformats.org/drawingml/2006/main" noChangeAspect="1"/>
+            </wp:cNvGraphicFramePr>
+            <a:graphic xmlns:a="http://schemas.openxmlformats.org/drawingml/2006/main">
+              <a:graphicData uri="http://schemas.openxmlformats.org/drawingml/2006/picture">
+                <pic:pic xmlns:pic="http://schemas.openxmlformats.org/drawingml/2006/picture">
+                  <pic:nvPicPr>
+                    <pic:cNvPr id="0" name="Picture 2"/>
+                    <pic:cNvPicPr>
+                      <a:picLocks noChangeAspect="1" noChangeArrowheads="1"/>
+                    </pic:cNvPicPr>
+                  </pic:nvPicPr>
+                  <pic:blipFill>
+                    <a:blip r:embed="rId6">
+                      <a:extLst>
+                        <a:ext uri="{28A0092B-C50C-407E-A947-70E740481C1C}">
+                          <a14:useLocalDpi xmlns:a14="http://schemas.microsoft.com/office/drawing/2010/main" val="0"/>
+                        </a:ext>
+                      </a:extLst>
+                    </a:blip>
+                    <a:srcRect/>
+                    <a:stretch>
+                      <a:fillRect/>
+                    </a:stretch>
+                  </pic:blipFill>
+                  <pic:spPr bwMode="auto">
+                    <a:xfrm>
+                      <a:off x="0" y="0"/>
+                      <a:ext cx="5935980" cy="5669280"/>
+                    </a:xfrm>
+                    <a:prstGeom prst="rect">
+                      <a:avLst/>
+                    </a:prstGeom>
+                    <a:noFill/>
+                    <a:ln>
+                      <a:noFill/>
+                    </a:ln>
+                  </pic:spPr>
+                </pic:pic>
+              </a:graphicData>
+            </a:graphic>
+          </wp:inline>
+        </w:drawing>
+      </w:r>
+    </w:p>
+    <w:p>
+      <w:pPr>
+        <w:jc w:val="center"/>
+        <w:rPr>
+          <w:lang w:val="en-US"/>
+        </w:rPr>
+      </w:pPr>
+    </w:p>
+    <w:p>
+      <w:pPr>
+        <w:pStyle w:val="p1qg33igem5pagn4kpmirjw"/>
+        <w:shd w:val="clear" w:color="auto" w:fill="10162F"/>
+        <w:spacing w:before="0" w:beforeAutospacing="0"/>
+        <w:rPr>
+          <w:rFonts w:ascii="Segoe UI" w:hAnsi="Segoe UI" w:cs="Segoe UI"/>
+          <w:color w:val="FFFFFF"/>
+          <w:lang w:val="en-US"/>
+        </w:rPr>
+      </w:pPr>
+      <w:r>
+        <w:rPr>
+          <w:rFonts w:ascii="Segoe UI" w:hAnsi="Segoe UI" w:cs="Segoe UI"/>
+          <w:color w:val="FFFFFF"/>
+          <w:lang w:val="en-US"/>
+        </w:rPr>
+        <w:lastRenderedPageBreak/>
+        <w:t>This is one way to solve it:</w:t>
+      </w:r>
+    </w:p>
+    <w:p>
+      <w:pPr>
+        <w:pStyle w:val="HTML"/>
+        <w:shd w:val="clear" w:color="auto" w:fill="211E2F"/>
+        <w:rPr>
+          <w:rFonts w:ascii="Ubuntu Mono" w:hAnsi="Ubuntu Mono"/>
+          <w:color w:val="939598"/>
+          <w:lang w:val="en-US"/>
+        </w:rPr>
+      </w:pPr>
+      <w:r>
+        <w:rPr>
+          <w:rStyle w:val="mtk12"/>
+          <w:rFonts w:ascii="Ubuntu Mono" w:hAnsi="Ubuntu Mono"/>
+          <w:color w:val="B3CCFF"/>
+          <w:lang w:val="en-US"/>
+        </w:rPr>
+        <w:t xml:space="preserve">def </w:t>
+      </w:r>
+      <w:proofErr w:type="spellStart"/>
+      <w:r>
+        <w:rPr>
+          <w:rStyle w:val="mtk12"/>
+          <w:rFonts w:ascii="Ubuntu Mono" w:hAnsi="Ubuntu Mono"/>
+          <w:color w:val="B3CCFF"/>
+          <w:lang w:val="en-US"/>
+        </w:rPr>
+        <w:t>add_greetings</w:t>
+      </w:r>
+      <w:proofErr w:type="spellEnd"/>
+      <w:r>
+        <w:rPr>
+          <w:rStyle w:val="mtk1"/>
+          <w:rFonts w:ascii="Ubuntu Mono" w:hAnsi="Ubuntu Mono"/>
+          <w:color w:val="FFFFFF"/>
+          <w:lang w:val="en-US"/>
+        </w:rPr>
+        <w:t>(</w:t>
+      </w:r>
+      <w:r>
+        <w:rPr>
+          <w:rStyle w:val="mtk9"/>
+          <w:rFonts w:ascii="Ubuntu Mono" w:hAnsi="Ubuntu Mono"/>
+          <w:color w:val="FF8973"/>
+          <w:lang w:val="en-US"/>
+        </w:rPr>
+        <w:t>names</w:t>
+      </w:r>
+      <w:r>
+        <w:rPr>
+          <w:rStyle w:val="mtk1"/>
+          <w:rFonts w:ascii="Ubuntu Mono" w:hAnsi="Ubuntu Mono"/>
+          <w:color w:val="FFFFFF"/>
+          <w:lang w:val="en-US"/>
+        </w:rPr>
+        <w:t>):</w:t>
+      </w:r>
+      <w:r>
+        <w:rPr>
+          <w:rFonts w:ascii="Ubuntu Mono" w:hAnsi="Ubuntu Mono"/>
+          <w:color w:val="939598"/>
+          <w:lang w:val="en-US"/>
+        </w:rPr>
+        <w:br/>
+      </w:r>
+      <w:r>
+        <w:rPr>
+          <w:rStyle w:val="mtk1"/>
+          <w:rFonts w:ascii="Ubuntu Mono" w:hAnsi="Ubuntu Mono"/>
+          <w:color w:val="FFFFFF"/>
+          <w:lang w:val="en-US"/>
+        </w:rPr>
+        <w:t>  </w:t>
+      </w:r>
+      <w:proofErr w:type="spellStart"/>
+      <w:r>
+        <w:rPr>
+          <w:rStyle w:val="mtk9"/>
+          <w:rFonts w:ascii="Ubuntu Mono" w:hAnsi="Ubuntu Mono"/>
+          <w:color w:val="FF8973"/>
+          <w:lang w:val="en-US"/>
+        </w:rPr>
+        <w:t>new_list</w:t>
+      </w:r>
+      <w:proofErr w:type="spellEnd"/>
+      <w:r>
+        <w:rPr>
+          <w:rStyle w:val="mtk1"/>
+          <w:rFonts w:ascii="Ubuntu Mono" w:hAnsi="Ubuntu Mono"/>
+          <w:color w:val="FFFFFF"/>
+          <w:lang w:val="en-US"/>
+        </w:rPr>
+        <w:t xml:space="preserve"> = []</w:t>
+      </w:r>
+      <w:r>
+        <w:rPr>
+          <w:rFonts w:ascii="Ubuntu Mono" w:hAnsi="Ubuntu Mono"/>
+          <w:color w:val="939598"/>
+          <w:lang w:val="en-US"/>
+        </w:rPr>
+        <w:br/>
+      </w:r>
+      <w:r>
+        <w:rPr>
+          <w:rStyle w:val="mtk1"/>
+          <w:rFonts w:ascii="Ubuntu Mono" w:hAnsi="Ubuntu Mono"/>
+          <w:color w:val="FFFFFF"/>
+          <w:lang w:val="en-US"/>
+        </w:rPr>
+        <w:t>  </w:t>
+      </w:r>
+      <w:r>
+        <w:rPr>
+          <w:rStyle w:val="mtk12"/>
+          <w:rFonts w:ascii="Ubuntu Mono" w:hAnsi="Ubuntu Mono"/>
+          <w:color w:val="B3CCFF"/>
+          <w:lang w:val="en-US"/>
+        </w:rPr>
+        <w:t>for</w:t>
+      </w:r>
+      <w:r>
+        <w:rPr>
+          <w:rStyle w:val="mtk1"/>
+          <w:rFonts w:ascii="Ubuntu Mono" w:hAnsi="Ubuntu Mono"/>
+          <w:color w:val="FFFFFF"/>
+          <w:lang w:val="en-US"/>
+        </w:rPr>
+        <w:t xml:space="preserve"> </w:t>
+      </w:r>
+      <w:r>
+        <w:rPr>
+          <w:rStyle w:val="mtk9"/>
+          <w:rFonts w:ascii="Ubuntu Mono" w:hAnsi="Ubuntu Mono"/>
+          <w:color w:val="FF8973"/>
+          <w:lang w:val="en-US"/>
+        </w:rPr>
+        <w:t>name</w:t>
+      </w:r>
+      <w:r>
+        <w:rPr>
+          <w:rStyle w:val="mtk1"/>
+          <w:rFonts w:ascii="Ubuntu Mono" w:hAnsi="Ubuntu Mono"/>
+          <w:color w:val="FFFFFF"/>
+          <w:lang w:val="en-US"/>
+        </w:rPr>
+        <w:t xml:space="preserve"> </w:t>
+      </w:r>
+      <w:r>
+        <w:rPr>
+          <w:rStyle w:val="mtk12"/>
+          <w:rFonts w:ascii="Ubuntu Mono" w:hAnsi="Ubuntu Mono"/>
+          <w:color w:val="B3CCFF"/>
+          <w:lang w:val="en-US"/>
+        </w:rPr>
+        <w:t>in</w:t>
+      </w:r>
+      <w:r>
+        <w:rPr>
+          <w:rStyle w:val="mtk1"/>
+          <w:rFonts w:ascii="Ubuntu Mono" w:hAnsi="Ubuntu Mono"/>
+          <w:color w:val="FFFFFF"/>
+          <w:lang w:val="en-US"/>
+        </w:rPr>
+        <w:t xml:space="preserve"> </w:t>
+      </w:r>
+      <w:r>
+        <w:rPr>
+          <w:rStyle w:val="mtk9"/>
+          <w:rFonts w:ascii="Ubuntu Mono" w:hAnsi="Ubuntu Mono"/>
+          <w:color w:val="FF8973"/>
+          <w:lang w:val="en-US"/>
+        </w:rPr>
+        <w:t>names</w:t>
+      </w:r>
+      <w:r>
+        <w:rPr>
+          <w:rStyle w:val="mtk1"/>
+          <w:rFonts w:ascii="Ubuntu Mono" w:hAnsi="Ubuntu Mono"/>
+          <w:color w:val="FFFFFF"/>
+          <w:lang w:val="en-US"/>
+        </w:rPr>
+        <w:t>:</w:t>
+      </w:r>
+      <w:r>
+        <w:rPr>
+          <w:rFonts w:ascii="Ubuntu Mono" w:hAnsi="Ubuntu Mono"/>
+          <w:color w:val="939598"/>
+          <w:lang w:val="en-US"/>
+        </w:rPr>
+        <w:br/>
+      </w:r>
+      <w:r>
+        <w:rPr>
+          <w:rStyle w:val="mtk1"/>
+          <w:rFonts w:ascii="Ubuntu Mono" w:hAnsi="Ubuntu Mono"/>
+          <w:color w:val="FFFFFF"/>
+          <w:lang w:val="en-US"/>
+        </w:rPr>
+        <w:t>    </w:t>
+      </w:r>
+      <w:proofErr w:type="spellStart"/>
+      <w:r>
+        <w:rPr>
+          <w:rStyle w:val="mtk9"/>
+          <w:rFonts w:ascii="Ubuntu Mono" w:hAnsi="Ubuntu Mono"/>
+          <w:color w:val="FF8973"/>
+          <w:lang w:val="en-US"/>
+        </w:rPr>
+        <w:t>new_</w:t>
+      </w:r>
+      <w:proofErr w:type="gramStart"/>
+      <w:r>
+        <w:rPr>
+          <w:rStyle w:val="mtk9"/>
+          <w:rFonts w:ascii="Ubuntu Mono" w:hAnsi="Ubuntu Mono"/>
+          <w:color w:val="FF8973"/>
+          <w:lang w:val="en-US"/>
+        </w:rPr>
+        <w:t>list</w:t>
+      </w:r>
+      <w:r>
+        <w:rPr>
+          <w:rStyle w:val="mtk1"/>
+          <w:rFonts w:ascii="Ubuntu Mono" w:hAnsi="Ubuntu Mono"/>
+          <w:color w:val="FFFFFF"/>
+          <w:lang w:val="en-US"/>
+        </w:rPr>
+        <w:t>.</w:t>
+      </w:r>
+      <w:r>
+        <w:rPr>
+          <w:rStyle w:val="mtk10"/>
+          <w:rFonts w:ascii="Ubuntu Mono" w:hAnsi="Ubuntu Mono"/>
+          <w:color w:val="83FFF5"/>
+          <w:lang w:val="en-US"/>
+        </w:rPr>
+        <w:t>append</w:t>
+      </w:r>
+      <w:proofErr w:type="spellEnd"/>
+      <w:proofErr w:type="gramEnd"/>
+      <w:r>
+        <w:rPr>
+          <w:rStyle w:val="mtk1"/>
+          <w:rFonts w:ascii="Ubuntu Mono" w:hAnsi="Ubuntu Mono"/>
+          <w:color w:val="FFFFFF"/>
+          <w:lang w:val="en-US"/>
+        </w:rPr>
+        <w:t>(</w:t>
+      </w:r>
+      <w:r>
+        <w:rPr>
+          <w:rStyle w:val="mtk8"/>
+          <w:rFonts w:ascii="Ubuntu Mono" w:hAnsi="Ubuntu Mono"/>
+          <w:color w:val="FFE083"/>
+          <w:lang w:val="en-US"/>
+        </w:rPr>
+        <w:t>"Hello, "</w:t>
+      </w:r>
+      <w:r>
+        <w:rPr>
+          <w:rStyle w:val="mtk1"/>
+          <w:rFonts w:ascii="Ubuntu Mono" w:hAnsi="Ubuntu Mono"/>
+          <w:color w:val="FFFFFF"/>
+          <w:lang w:val="en-US"/>
+        </w:rPr>
+        <w:t xml:space="preserve"> + </w:t>
+      </w:r>
+      <w:r>
+        <w:rPr>
+          <w:rStyle w:val="mtk9"/>
+          <w:rFonts w:ascii="Ubuntu Mono" w:hAnsi="Ubuntu Mono"/>
+          <w:color w:val="FF8973"/>
+          <w:lang w:val="en-US"/>
+        </w:rPr>
+        <w:t>name</w:t>
+      </w:r>
+      <w:r>
+        <w:rPr>
+          <w:rStyle w:val="mtk1"/>
+          <w:rFonts w:ascii="Ubuntu Mono" w:hAnsi="Ubuntu Mono"/>
+          <w:color w:val="FFFFFF"/>
+          <w:lang w:val="en-US"/>
+        </w:rPr>
+        <w:t>)</w:t>
+      </w:r>
+      <w:r>
+        <w:rPr>
+          <w:rFonts w:ascii="Ubuntu Mono" w:hAnsi="Ubuntu Mono"/>
+          <w:color w:val="939598"/>
+          <w:lang w:val="en-US"/>
+        </w:rPr>
+        <w:br/>
+      </w:r>
+      <w:r>
+        <w:rPr>
+          <w:rStyle w:val="mtk1"/>
+          <w:rFonts w:ascii="Ubuntu Mono" w:hAnsi="Ubuntu Mono"/>
+          <w:color w:val="FFFFFF"/>
+          <w:lang w:val="en-US"/>
+        </w:rPr>
+        <w:t>  </w:t>
+      </w:r>
+      <w:r>
+        <w:rPr>
+          <w:rStyle w:val="mtk12"/>
+          <w:rFonts w:ascii="Ubuntu Mono" w:hAnsi="Ubuntu Mono"/>
+          <w:color w:val="B3CCFF"/>
+          <w:lang w:val="en-US"/>
+        </w:rPr>
+        <w:t>return</w:t>
+      </w:r>
+      <w:r>
+        <w:rPr>
+          <w:rStyle w:val="mtk1"/>
+          <w:rFonts w:ascii="Ubuntu Mono" w:hAnsi="Ubuntu Mono"/>
+          <w:color w:val="FFFFFF"/>
+          <w:lang w:val="en-US"/>
+        </w:rPr>
+        <w:t xml:space="preserve"> </w:t>
+      </w:r>
+      <w:proofErr w:type="spellStart"/>
+      <w:r>
+        <w:rPr>
+          <w:rStyle w:val="mtk9"/>
+          <w:rFonts w:ascii="Ubuntu Mono" w:hAnsi="Ubuntu Mono"/>
+          <w:color w:val="FF8973"/>
+          <w:lang w:val="en-US"/>
+        </w:rPr>
+        <w:t>new_list</w:t>
+      </w:r>
+      <w:proofErr w:type="spellEnd"/>
+    </w:p>
+    <w:p>
+      <w:pPr>
+        <w:pStyle w:val="p1qg33igem5pagn4kpmirjw"/>
+        <w:shd w:val="clear" w:color="auto" w:fill="10162F"/>
+        <w:spacing w:before="0" w:beforeAutospacing="0"/>
+        <w:rPr>
+          <w:rFonts w:ascii="Segoe UI" w:hAnsi="Segoe UI" w:cs="Segoe UI"/>
+          <w:color w:val="FFFFFF"/>
+          <w:lang w:val="en-US"/>
+        </w:rPr>
+      </w:pPr>
+      <w:r>
+        <w:rPr>
+          <w:rFonts w:ascii="Segoe UI" w:hAnsi="Segoe UI" w:cs="Segoe UI"/>
+          <w:color w:val="FFFFFF"/>
+          <w:lang w:val="en-US"/>
+        </w:rPr>
+        <w:t>First, we set up our function to accept the list of strings and we initialized a new list of strings to hold our greetings. We iterate through each name and we append and concatenate the strings at the same time within our loop. Finally, we return the list containing all of our eloquent greetings.</w:t>
+      </w:r>
+    </w:p>
+    <w:p>
+      <w:pPr>
+        <w:pStyle w:val="3"/>
+        <w:shd w:val="clear" w:color="auto" w:fill="10162F"/>
+        <w:rPr>
+          <w:rFonts w:ascii="Segoe UI" w:hAnsi="Segoe UI" w:cs="Segoe UI"/>
+          <w:color w:val="FFFFFF"/>
+          <w:lang w:val="en-US"/>
+        </w:rPr>
+      </w:pPr>
+      <w:r>
+        <w:rPr>
+          <w:rFonts w:ascii="Segoe UI" w:hAnsi="Segoe UI" w:cs="Segoe UI"/>
+          <w:color w:val="FFFFFF"/>
+          <w:lang w:val="en-US"/>
+        </w:rPr>
+        <w:t>3. Delete Starting Even Numbers</w:t>
+      </w:r>
+    </w:p>
+    <w:p>
+      <w:pPr>
+        <w:pStyle w:val="p1qg33igem5pagn4kpmirjw"/>
+        <w:shd w:val="clear" w:color="auto" w:fill="10162F"/>
+        <w:spacing w:before="0" w:beforeAutospacing="0"/>
+        <w:rPr>
+          <w:rFonts w:ascii="Segoe UI" w:hAnsi="Segoe UI" w:cs="Segoe UI"/>
+          <w:color w:val="FFFFFF"/>
+        </w:rPr>
+      </w:pPr>
+      <w:r>
+        <w:rPr>
+          <w:rFonts w:ascii="Segoe UI" w:hAnsi="Segoe UI" w:cs="Segoe UI"/>
+          <w:color w:val="FFFFFF"/>
+          <w:lang w:val="en-US"/>
+        </w:rPr>
+        <w:t xml:space="preserve">Let’s try a tricky challenge involving removing elements from a list. This function will repeatedly remove the first element of a list until it finds an odd number or runs out of elements. It will accept a list of numbers as an input parameter and return the modified list where any even numbers at the beginning of the list are removed. </w:t>
+      </w:r>
+      <w:r>
+        <w:rPr>
+          <w:rFonts w:ascii="Segoe UI" w:hAnsi="Segoe UI" w:cs="Segoe UI"/>
+          <w:color w:val="FFFFFF"/>
+        </w:rPr>
+        <w:t xml:space="preserve">To </w:t>
+      </w:r>
+      <w:proofErr w:type="spellStart"/>
+      <w:r>
+        <w:rPr>
+          <w:rFonts w:ascii="Segoe UI" w:hAnsi="Segoe UI" w:cs="Segoe UI"/>
+          <w:color w:val="FFFFFF"/>
+        </w:rPr>
+        <w:t>do</w:t>
+      </w:r>
+      <w:proofErr w:type="spellEnd"/>
+      <w:r>
+        <w:rPr>
+          <w:rFonts w:ascii="Segoe UI" w:hAnsi="Segoe UI" w:cs="Segoe UI"/>
+          <w:color w:val="FFFFFF"/>
+        </w:rPr>
+        <w:t xml:space="preserve"> </w:t>
+      </w:r>
+      <w:proofErr w:type="spellStart"/>
+      <w:r>
+        <w:rPr>
+          <w:rFonts w:ascii="Segoe UI" w:hAnsi="Segoe UI" w:cs="Segoe UI"/>
+          <w:color w:val="FFFFFF"/>
+        </w:rPr>
+        <w:t>this</w:t>
+      </w:r>
+      <w:proofErr w:type="spellEnd"/>
+      <w:r>
+        <w:rPr>
+          <w:rFonts w:ascii="Segoe UI" w:hAnsi="Segoe UI" w:cs="Segoe UI"/>
+          <w:color w:val="FFFFFF"/>
+        </w:rPr>
+        <w:t xml:space="preserve">, </w:t>
+      </w:r>
+      <w:proofErr w:type="spellStart"/>
+      <w:r>
+        <w:rPr>
+          <w:rFonts w:ascii="Segoe UI" w:hAnsi="Segoe UI" w:cs="Segoe UI"/>
+          <w:color w:val="FFFFFF"/>
+        </w:rPr>
+        <w:t>we</w:t>
+      </w:r>
+      <w:proofErr w:type="spellEnd"/>
+      <w:r>
+        <w:rPr>
+          <w:rFonts w:ascii="Segoe UI" w:hAnsi="Segoe UI" w:cs="Segoe UI"/>
+          <w:color w:val="FFFFFF"/>
+        </w:rPr>
+        <w:t xml:space="preserve"> </w:t>
+      </w:r>
+      <w:proofErr w:type="spellStart"/>
+      <w:r>
+        <w:rPr>
+          <w:rFonts w:ascii="Segoe UI" w:hAnsi="Segoe UI" w:cs="Segoe UI"/>
+          <w:color w:val="FFFFFF"/>
+        </w:rPr>
+        <w:t>will</w:t>
+      </w:r>
+      <w:proofErr w:type="spellEnd"/>
+      <w:r>
+        <w:rPr>
+          <w:rFonts w:ascii="Segoe UI" w:hAnsi="Segoe UI" w:cs="Segoe UI"/>
+          <w:color w:val="FFFFFF"/>
+        </w:rPr>
+        <w:t xml:space="preserve"> </w:t>
+      </w:r>
+      <w:proofErr w:type="spellStart"/>
+      <w:r>
+        <w:rPr>
+          <w:rFonts w:ascii="Segoe UI" w:hAnsi="Segoe UI" w:cs="Segoe UI"/>
+          <w:color w:val="FFFFFF"/>
+        </w:rPr>
+        <w:t>need</w:t>
+      </w:r>
+      <w:proofErr w:type="spellEnd"/>
+      <w:r>
+        <w:rPr>
+          <w:rFonts w:ascii="Segoe UI" w:hAnsi="Segoe UI" w:cs="Segoe UI"/>
+          <w:color w:val="FFFFFF"/>
+        </w:rPr>
+        <w:t xml:space="preserve"> </w:t>
+      </w:r>
+      <w:proofErr w:type="spellStart"/>
+      <w:r>
+        <w:rPr>
+          <w:rFonts w:ascii="Segoe UI" w:hAnsi="Segoe UI" w:cs="Segoe UI"/>
+          <w:color w:val="FFFFFF"/>
+        </w:rPr>
+        <w:t>the</w:t>
+      </w:r>
+      <w:proofErr w:type="spellEnd"/>
+      <w:r>
+        <w:rPr>
+          <w:rFonts w:ascii="Segoe UI" w:hAnsi="Segoe UI" w:cs="Segoe UI"/>
+          <w:color w:val="FFFFFF"/>
+        </w:rPr>
+        <w:t xml:space="preserve"> </w:t>
+      </w:r>
+      <w:proofErr w:type="spellStart"/>
+      <w:r>
+        <w:rPr>
+          <w:rFonts w:ascii="Segoe UI" w:hAnsi="Segoe UI" w:cs="Segoe UI"/>
+          <w:color w:val="FFFFFF"/>
+        </w:rPr>
+        <w:t>following</w:t>
+      </w:r>
+      <w:proofErr w:type="spellEnd"/>
+      <w:r>
+        <w:rPr>
+          <w:rFonts w:ascii="Segoe UI" w:hAnsi="Segoe UI" w:cs="Segoe UI"/>
+          <w:color w:val="FFFFFF"/>
+        </w:rPr>
+        <w:t xml:space="preserve"> </w:t>
+      </w:r>
+      <w:proofErr w:type="spellStart"/>
+      <w:r>
+        <w:rPr>
+          <w:rFonts w:ascii="Segoe UI" w:hAnsi="Segoe UI" w:cs="Segoe UI"/>
+          <w:color w:val="FFFFFF"/>
+        </w:rPr>
+        <w:t>steps</w:t>
+      </w:r>
+      <w:proofErr w:type="spellEnd"/>
+      <w:r>
+        <w:rPr>
+          <w:rFonts w:ascii="Segoe UI" w:hAnsi="Segoe UI" w:cs="Segoe UI"/>
+          <w:color w:val="FFFFFF"/>
+        </w:rPr>
+        <w:t>:</w:t>
+      </w:r>
+    </w:p>
+    <w:p>
+      <w:pPr>
+        <w:pStyle w:val="li1kqbjwbwa3ze6v0bvxq9rx"/>
+        <w:numPr>
+          <w:ilvl w:val="0"/>
+          <w:numId w:val="3"/>
+        </w:numPr>
+        <w:shd w:val="clear" w:color="auto" w:fill="10162F"/>
+        <w:spacing w:before="0" w:after="0"/>
+        <w:rPr>
+          <w:rFonts w:ascii="Segoe UI" w:hAnsi="Segoe UI" w:cs="Segoe UI"/>
+          <w:color w:val="FFFFFF"/>
+          <w:lang w:val="en-US"/>
+        </w:rPr>
+      </w:pPr>
+      <w:r>
+        <w:rPr>
+          <w:rFonts w:ascii="Segoe UI" w:hAnsi="Segoe UI" w:cs="Segoe UI"/>
+          <w:color w:val="FFFFFF"/>
+          <w:lang w:val="en-US"/>
+        </w:rPr>
+        <w:t>Define our function to accept a single input parameter </w:t>
+      </w:r>
+      <w:proofErr w:type="spellStart"/>
+      <w:r>
+        <w:rPr>
+          <w:rStyle w:val="HTML1"/>
+          <w:rFonts w:ascii="Ubuntu Mono" w:hAnsi="Ubuntu Mono"/>
+          <w:b/>
+          <w:bCs/>
+          <w:color w:val="4FE0B0"/>
+          <w:lang w:val="en-US"/>
+        </w:rPr>
+        <w:t>lst</w:t>
+      </w:r>
+      <w:proofErr w:type="spellEnd"/>
+      <w:r>
+        <w:rPr>
+          <w:rFonts w:ascii="Segoe UI" w:hAnsi="Segoe UI" w:cs="Segoe UI"/>
+          <w:color w:val="FFFFFF"/>
+          <w:lang w:val="en-US"/>
+        </w:rPr>
+        <w:t> which is a list of numbers</w:t>
+      </w:r>
+    </w:p>
+    <w:p>
+      <w:pPr>
+        <w:pStyle w:val="li1kqbjwbwa3ze6v0bvxq9rx"/>
+        <w:numPr>
+          <w:ilvl w:val="0"/>
+          <w:numId w:val="3"/>
+        </w:numPr>
+        <w:shd w:val="clear" w:color="auto" w:fill="10162F"/>
+        <w:rPr>
+          <w:rFonts w:ascii="Segoe UI" w:hAnsi="Segoe UI" w:cs="Segoe UI"/>
+          <w:color w:val="FFFFFF"/>
+          <w:lang w:val="en-US"/>
+        </w:rPr>
+      </w:pPr>
+      <w:r>
+        <w:rPr>
+          <w:rFonts w:ascii="Segoe UI" w:hAnsi="Segoe UI" w:cs="Segoe UI"/>
+          <w:color w:val="FFFFFF"/>
+          <w:lang w:val="en-US"/>
+        </w:rPr>
+        <w:t>Loop through every number in the list if there are still numbers in the list and if we haven’t hit an odd number yet</w:t>
+      </w:r>
+    </w:p>
+    <w:p>
+      <w:pPr>
+        <w:pStyle w:val="li1kqbjwbwa3ze6v0bvxq9rx"/>
+        <w:numPr>
+          <w:ilvl w:val="0"/>
+          <w:numId w:val="3"/>
+        </w:numPr>
+        <w:shd w:val="clear" w:color="auto" w:fill="10162F"/>
+        <w:rPr>
+          <w:rFonts w:ascii="Segoe UI" w:hAnsi="Segoe UI" w:cs="Segoe UI"/>
+          <w:color w:val="FFFFFF"/>
+          <w:lang w:val="en-US"/>
+        </w:rPr>
+      </w:pPr>
+      <w:r>
+        <w:rPr>
+          <w:rFonts w:ascii="Segoe UI" w:hAnsi="Segoe UI" w:cs="Segoe UI"/>
+          <w:color w:val="FFFFFF"/>
+          <w:lang w:val="en-US"/>
+        </w:rPr>
+        <w:t>Within the loop, if the first number in the list is even, then remove the first number of the list</w:t>
+      </w:r>
+    </w:p>
+    <w:p>
+      <w:pPr>
+        <w:pStyle w:val="li1kqbjwbwa3ze6v0bvxq9rx"/>
+        <w:numPr>
+          <w:ilvl w:val="0"/>
+          <w:numId w:val="3"/>
+        </w:numPr>
+        <w:shd w:val="clear" w:color="auto" w:fill="10162F"/>
+        <w:rPr>
+          <w:rFonts w:ascii="Segoe UI" w:hAnsi="Segoe UI" w:cs="Segoe UI"/>
+          <w:color w:val="FFFFFF"/>
+          <w:lang w:val="en-US"/>
+        </w:rPr>
+      </w:pPr>
+      <w:r>
+        <w:rPr>
+          <w:rFonts w:ascii="Segoe UI" w:hAnsi="Segoe UI" w:cs="Segoe UI"/>
+          <w:color w:val="FFFFFF"/>
+          <w:lang w:val="en-US"/>
+        </w:rPr>
+        <w:t>Once we hit an odd number or we run out of numbers, return the modified list</w:t>
+      </w:r>
+    </w:p>
+    <w:p>
+      <w:pPr>
+        <w:jc w:val="center"/>
+        <w:rPr>
+          <w:lang w:val="en-US"/>
+        </w:rPr>
+      </w:pPr>
+      <w:r>
+        <w:rPr>
+          <w:noProof/>
+          <w:lang w:val="en-US"/>
+        </w:rPr>
+        <w:lastRenderedPageBreak/>
+        <w:drawing>
+          <wp:inline distT="0" distB="0" distL="0" distR="0" wp14:anchorId="104D2F9B" wp14:editId="5873FB65">
+            <wp:extent cx="5173980" cy="5798820"/>
+            <wp:effectExtent l="0" t="0" r="7620" b="0"/>
+            <wp:docPr id="3" name="Рисунок 3"/>
+            <wp:cNvGraphicFramePr>
+              <a:graphicFrameLocks xmlns:a="http://schemas.openxmlformats.org/drawingml/2006/main" noChangeAspect="1"/>
+            </wp:cNvGraphicFramePr>
+            <a:graphic xmlns:a="http://schemas.openxmlformats.org/drawingml/2006/main">
+              <a:graphicData uri="http://schemas.openxmlformats.org/drawingml/2006/picture">
+                <pic:pic xmlns:pic="http://schemas.openxmlformats.org/drawingml/2006/picture">
+                  <pic:nvPicPr>
+                    <pic:cNvPr id="0" name="Picture 3"/>
+                    <pic:cNvPicPr>
+                      <a:picLocks noChangeAspect="1" noChangeArrowheads="1"/>
+                    </pic:cNvPicPr>
+                  </pic:nvPicPr>
+                  <pic:blipFill>
+                    <a:blip r:embed="rId7">
+                      <a:extLst>
+                        <a:ext uri="{28A0092B-C50C-407E-A947-70E740481C1C}">
+                          <a14:useLocalDpi xmlns:a14="http://schemas.microsoft.com/office/drawing/2010/main" val="0"/>
+                        </a:ext>
+                      </a:extLst>
+                    </a:blip>
+                    <a:srcRect/>
+                    <a:stretch>
+                      <a:fillRect/>
+                    </a:stretch>
+                  </pic:blipFill>
+                  <pic:spPr bwMode="auto">
+                    <a:xfrm>
+                      <a:off x="0" y="0"/>
+                      <a:ext cx="5173980" cy="5798820"/>
+                    </a:xfrm>
+                    <a:prstGeom prst="rect">
+                      <a:avLst/>
+                    </a:prstGeom>
+                    <a:noFill/>
+                    <a:ln>
+                      <a:noFill/>
+                    </a:ln>
+                  </pic:spPr>
+                </pic:pic>
+              </a:graphicData>
+            </a:graphic>
+          </wp:inline>
+        </w:drawing>
+      </w:r>
+    </w:p>
+    <w:p>
+      <w:pPr>
+        <w:jc w:val="both"/>
         <w:rPr>
           <w:lang w:val="en-US"/>
         </w:rPr>
@@ -1118,6 +2758,359 @@
     </w:sectPr>
   </w:body>
 </w:document>
+</file>
+
+<file path=word/numbering.xml><?xml version="1.0" encoding="utf-8"?>
+<w:numbering xmlns:wpc="http://schemas.microsoft.com/office/word/2010/wordprocessingCanvas" xmlns:cx="http://schemas.microsoft.com/office/drawing/2014/chartex" xmlns:cx1="http://schemas.microsoft.com/office/drawing/2015/9/8/chartex" xmlns:cx2="http://schemas.microsoft.com/office/drawing/2015/10/21/chartex" xmlns:cx3="http://schemas.microsoft.com/office/drawing/2016/5/9/chartex" xmlns:cx4="http://schemas.microsoft.com/office/drawing/2016/5/10/chartex" xmlns:cx5="http://schemas.microsoft.com/office/drawing/2016/5/11/chartex" xmlns:cx6="http://schemas.microsoft.com/office/drawing/2016/5/12/chartex" xmlns:cx7="http://schemas.microsoft.com/office/drawing/2016/5/13/chartex" xmlns:cx8="http://schemas.microsoft.com/office/drawing/2016/5/14/chartex" xmlns:mc="http://schemas.openxmlformats.org/markup-compatibility/2006" xmlns:aink="http://schemas.microsoft.com/office/drawing/2016/ink" xmlns:am3d="http://schemas.microsoft.com/office/drawing/2017/model3d" xmlns:o="urn:schemas-microsoft-com:office:office" xmlns:oel="http://schemas.microsoft.com/office/2019/extlst" xmlns:r="http://schemas.openxmlformats.org/officeDocument/2006/relationships" xmlns:m="http://schemas.openxmlformats.org/officeDocument/2006/math" xmlns:v="urn:schemas-microsoft-com:vml" xmlns:wp14="http://schemas.microsoft.com/office/word/2010/wordprocessingDrawing" xmlns:wp="http://schemas.openxmlformats.org/drawingml/2006/wordprocessingDrawing" xmlns:w10="urn:schemas-microsoft-com:office:word" xmlns:w="http://schemas.openxmlformats.org/wordprocessingml/2006/main" xmlns:w14="http://schemas.microsoft.com/office/word/2010/wordml" xmlns:w15="http://schemas.microsoft.com/office/word/2012/wordml" xmlns:w16cex="http://schemas.microsoft.com/office/word/2018/wordml/cex" xmlns:w16cid="http://schemas.microsoft.com/office/word/2016/wordml/cid" xmlns:w16="http://schemas.microsoft.com/office/word/2018/wordml" xmlns:w16sdtdh="http://schemas.microsoft.com/office/word/2020/wordml/sdtdatahash" xmlns:w16se="http://schemas.microsoft.com/office/word/2015/wordml/symex" xmlns:wpg="http://schemas.microsoft.com/office/word/2010/wordprocessingGroup" xmlns:wpi="http://schemas.microsoft.com/office/word/2010/wordprocessingInk" xmlns:wne="http://schemas.microsoft.com/office/word/2006/wordml" xmlns:wps="http://schemas.microsoft.com/office/word/2010/wordprocessingShape" mc:Ignorable="w14 w15 w16se w16cid w16 w16cex w16sdtdh wp14">
+  <w:abstractNum w:abstractNumId="0" w15:restartNumberingAfterBreak="0">
+    <w:nsid w:val="2D113020"/>
+    <w:multiLevelType w:val="multilevel"/>
+    <w:tmpl w:val="F5D0DBBA"/>
+    <w:lvl w:ilvl="0">
+      <w:start w:val="1"/>
+      <w:numFmt w:val="decimal"/>
+      <w:lvlText w:val="%1."/>
+      <w:lvlJc w:val="left"/>
+      <w:pPr>
+        <w:tabs>
+          <w:tab w:val="num" w:pos="720"/>
+        </w:tabs>
+        <w:ind w:left="720" w:hanging="360"/>
+      </w:pPr>
+    </w:lvl>
+    <w:lvl w:ilvl="1" w:tentative="1">
+      <w:start w:val="1"/>
+      <w:numFmt w:val="decimal"/>
+      <w:lvlText w:val="%2."/>
+      <w:lvlJc w:val="left"/>
+      <w:pPr>
+        <w:tabs>
+          <w:tab w:val="num" w:pos="1440"/>
+        </w:tabs>
+        <w:ind w:left="1440" w:hanging="360"/>
+      </w:pPr>
+    </w:lvl>
+    <w:lvl w:ilvl="2" w:tentative="1">
+      <w:start w:val="1"/>
+      <w:numFmt w:val="decimal"/>
+      <w:lvlText w:val="%3."/>
+      <w:lvlJc w:val="left"/>
+      <w:pPr>
+        <w:tabs>
+          <w:tab w:val="num" w:pos="2160"/>
+        </w:tabs>
+        <w:ind w:left="2160" w:hanging="360"/>
+      </w:pPr>
+    </w:lvl>
+    <w:lvl w:ilvl="3" w:tentative="1">
+      <w:start w:val="1"/>
+      <w:numFmt w:val="decimal"/>
+      <w:lvlText w:val="%4."/>
+      <w:lvlJc w:val="left"/>
+      <w:pPr>
+        <w:tabs>
+          <w:tab w:val="num" w:pos="2880"/>
+        </w:tabs>
+        <w:ind w:left="2880" w:hanging="360"/>
+      </w:pPr>
+    </w:lvl>
+    <w:lvl w:ilvl="4" w:tentative="1">
+      <w:start w:val="1"/>
+      <w:numFmt w:val="decimal"/>
+      <w:lvlText w:val="%5."/>
+      <w:lvlJc w:val="left"/>
+      <w:pPr>
+        <w:tabs>
+          <w:tab w:val="num" w:pos="3600"/>
+        </w:tabs>
+        <w:ind w:left="3600" w:hanging="360"/>
+      </w:pPr>
+    </w:lvl>
+    <w:lvl w:ilvl="5" w:tentative="1">
+      <w:start w:val="1"/>
+      <w:numFmt w:val="decimal"/>
+      <w:lvlText w:val="%6."/>
+      <w:lvlJc w:val="left"/>
+      <w:pPr>
+        <w:tabs>
+          <w:tab w:val="num" w:pos="4320"/>
+        </w:tabs>
+        <w:ind w:left="4320" w:hanging="360"/>
+      </w:pPr>
+    </w:lvl>
+    <w:lvl w:ilvl="6" w:tentative="1">
+      <w:start w:val="1"/>
+      <w:numFmt w:val="decimal"/>
+      <w:lvlText w:val="%7."/>
+      <w:lvlJc w:val="left"/>
+      <w:pPr>
+        <w:tabs>
+          <w:tab w:val="num" w:pos="5040"/>
+        </w:tabs>
+        <w:ind w:left="5040" w:hanging="360"/>
+      </w:pPr>
+    </w:lvl>
+    <w:lvl w:ilvl="7" w:tentative="1">
+      <w:start w:val="1"/>
+      <w:numFmt w:val="decimal"/>
+      <w:lvlText w:val="%8."/>
+      <w:lvlJc w:val="left"/>
+      <w:pPr>
+        <w:tabs>
+          <w:tab w:val="num" w:pos="5760"/>
+        </w:tabs>
+        <w:ind w:left="5760" w:hanging="360"/>
+      </w:pPr>
+    </w:lvl>
+    <w:lvl w:ilvl="8" w:tentative="1">
+      <w:start w:val="1"/>
+      <w:numFmt w:val="decimal"/>
+      <w:lvlText w:val="%9."/>
+      <w:lvlJc w:val="left"/>
+      <w:pPr>
+        <w:tabs>
+          <w:tab w:val="num" w:pos="6480"/>
+        </w:tabs>
+        <w:ind w:left="6480" w:hanging="360"/>
+      </w:pPr>
+    </w:lvl>
+  </w:abstractNum>
+  <w:abstractNum w:abstractNumId="1" w15:restartNumberingAfterBreak="0">
+    <w:nsid w:val="6AA33A56"/>
+    <w:multiLevelType w:val="multilevel"/>
+    <w:tmpl w:val="8EA275D4"/>
+    <w:lvl w:ilvl="0">
+      <w:start w:val="1"/>
+      <w:numFmt w:val="decimal"/>
+      <w:lvlText w:val="%1."/>
+      <w:lvlJc w:val="left"/>
+      <w:pPr>
+        <w:tabs>
+          <w:tab w:val="num" w:pos="720"/>
+        </w:tabs>
+        <w:ind w:left="720" w:hanging="360"/>
+      </w:pPr>
+    </w:lvl>
+    <w:lvl w:ilvl="1" w:tentative="1">
+      <w:start w:val="1"/>
+      <w:numFmt w:val="decimal"/>
+      <w:lvlText w:val="%2."/>
+      <w:lvlJc w:val="left"/>
+      <w:pPr>
+        <w:tabs>
+          <w:tab w:val="num" w:pos="1440"/>
+        </w:tabs>
+        <w:ind w:left="1440" w:hanging="360"/>
+      </w:pPr>
+    </w:lvl>
+    <w:lvl w:ilvl="2" w:tentative="1">
+      <w:start w:val="1"/>
+      <w:numFmt w:val="decimal"/>
+      <w:lvlText w:val="%3."/>
+      <w:lvlJc w:val="left"/>
+      <w:pPr>
+        <w:tabs>
+          <w:tab w:val="num" w:pos="2160"/>
+        </w:tabs>
+        <w:ind w:left="2160" w:hanging="360"/>
+      </w:pPr>
+    </w:lvl>
+    <w:lvl w:ilvl="3" w:tentative="1">
+      <w:start w:val="1"/>
+      <w:numFmt w:val="decimal"/>
+      <w:lvlText w:val="%4."/>
+      <w:lvlJc w:val="left"/>
+      <w:pPr>
+        <w:tabs>
+          <w:tab w:val="num" w:pos="2880"/>
+        </w:tabs>
+        <w:ind w:left="2880" w:hanging="360"/>
+      </w:pPr>
+    </w:lvl>
+    <w:lvl w:ilvl="4" w:tentative="1">
+      <w:start w:val="1"/>
+      <w:numFmt w:val="decimal"/>
+      <w:lvlText w:val="%5."/>
+      <w:lvlJc w:val="left"/>
+      <w:pPr>
+        <w:tabs>
+          <w:tab w:val="num" w:pos="3600"/>
+        </w:tabs>
+        <w:ind w:left="3600" w:hanging="360"/>
+      </w:pPr>
+    </w:lvl>
+    <w:lvl w:ilvl="5" w:tentative="1">
+      <w:start w:val="1"/>
+      <w:numFmt w:val="decimal"/>
+      <w:lvlText w:val="%6."/>
+      <w:lvlJc w:val="left"/>
+      <w:pPr>
+        <w:tabs>
+          <w:tab w:val="num" w:pos="4320"/>
+        </w:tabs>
+        <w:ind w:left="4320" w:hanging="360"/>
+      </w:pPr>
+    </w:lvl>
+    <w:lvl w:ilvl="6" w:tentative="1">
+      <w:start w:val="1"/>
+      <w:numFmt w:val="decimal"/>
+      <w:lvlText w:val="%7."/>
+      <w:lvlJc w:val="left"/>
+      <w:pPr>
+        <w:tabs>
+          <w:tab w:val="num" w:pos="5040"/>
+        </w:tabs>
+        <w:ind w:left="5040" w:hanging="360"/>
+      </w:pPr>
+    </w:lvl>
+    <w:lvl w:ilvl="7" w:tentative="1">
+      <w:start w:val="1"/>
+      <w:numFmt w:val="decimal"/>
+      <w:lvlText w:val="%8."/>
+      <w:lvlJc w:val="left"/>
+      <w:pPr>
+        <w:tabs>
+          <w:tab w:val="num" w:pos="5760"/>
+        </w:tabs>
+        <w:ind w:left="5760" w:hanging="360"/>
+      </w:pPr>
+    </w:lvl>
+    <w:lvl w:ilvl="8" w:tentative="1">
+      <w:start w:val="1"/>
+      <w:numFmt w:val="decimal"/>
+      <w:lvlText w:val="%9."/>
+      <w:lvlJc w:val="left"/>
+      <w:pPr>
+        <w:tabs>
+          <w:tab w:val="num" w:pos="6480"/>
+        </w:tabs>
+        <w:ind w:left="6480" w:hanging="360"/>
+      </w:pPr>
+    </w:lvl>
+  </w:abstractNum>
+  <w:abstractNum w:abstractNumId="2" w15:restartNumberingAfterBreak="0">
+    <w:nsid w:val="7BC7497E"/>
+    <w:multiLevelType w:val="multilevel"/>
+    <w:tmpl w:val="32D21B58"/>
+    <w:lvl w:ilvl="0">
+      <w:start w:val="1"/>
+      <w:numFmt w:val="decimal"/>
+      <w:lvlText w:val="%1."/>
+      <w:lvlJc w:val="left"/>
+      <w:pPr>
+        <w:tabs>
+          <w:tab w:val="num" w:pos="720"/>
+        </w:tabs>
+        <w:ind w:left="720" w:hanging="360"/>
+      </w:pPr>
+    </w:lvl>
+    <w:lvl w:ilvl="1" w:tentative="1">
+      <w:start w:val="1"/>
+      <w:numFmt w:val="decimal"/>
+      <w:lvlText w:val="%2."/>
+      <w:lvlJc w:val="left"/>
+      <w:pPr>
+        <w:tabs>
+          <w:tab w:val="num" w:pos="1440"/>
+        </w:tabs>
+        <w:ind w:left="1440" w:hanging="360"/>
+      </w:pPr>
+    </w:lvl>
+    <w:lvl w:ilvl="2" w:tentative="1">
+      <w:start w:val="1"/>
+      <w:numFmt w:val="decimal"/>
+      <w:lvlText w:val="%3."/>
+      <w:lvlJc w:val="left"/>
+      <w:pPr>
+        <w:tabs>
+          <w:tab w:val="num" w:pos="2160"/>
+        </w:tabs>
+        <w:ind w:left="2160" w:hanging="360"/>
+      </w:pPr>
+    </w:lvl>
+    <w:lvl w:ilvl="3" w:tentative="1">
+      <w:start w:val="1"/>
+      <w:numFmt w:val="decimal"/>
+      <w:lvlText w:val="%4."/>
+      <w:lvlJc w:val="left"/>
+      <w:pPr>
+        <w:tabs>
+          <w:tab w:val="num" w:pos="2880"/>
+        </w:tabs>
+        <w:ind w:left="2880" w:hanging="360"/>
+      </w:pPr>
+    </w:lvl>
+    <w:lvl w:ilvl="4" w:tentative="1">
+      <w:start w:val="1"/>
+      <w:numFmt w:val="decimal"/>
+      <w:lvlText w:val="%5."/>
+      <w:lvlJc w:val="left"/>
+      <w:pPr>
+        <w:tabs>
+          <w:tab w:val="num" w:pos="3600"/>
+        </w:tabs>
+        <w:ind w:left="3600" w:hanging="360"/>
+      </w:pPr>
+    </w:lvl>
+    <w:lvl w:ilvl="5" w:tentative="1">
+      <w:start w:val="1"/>
+      <w:numFmt w:val="decimal"/>
+      <w:lvlText w:val="%6."/>
+      <w:lvlJc w:val="left"/>
+      <w:pPr>
+        <w:tabs>
+          <w:tab w:val="num" w:pos="4320"/>
+        </w:tabs>
+        <w:ind w:left="4320" w:hanging="360"/>
+      </w:pPr>
+    </w:lvl>
+    <w:lvl w:ilvl="6" w:tentative="1">
+      <w:start w:val="1"/>
+      <w:numFmt w:val="decimal"/>
+      <w:lvlText w:val="%7."/>
+      <w:lvlJc w:val="left"/>
+      <w:pPr>
+        <w:tabs>
+          <w:tab w:val="num" w:pos="5040"/>
+        </w:tabs>
+        <w:ind w:left="5040" w:hanging="360"/>
+      </w:pPr>
+    </w:lvl>
+    <w:lvl w:ilvl="7" w:tentative="1">
+      <w:start w:val="1"/>
+      <w:numFmt w:val="decimal"/>
+      <w:lvlText w:val="%8."/>
+      <w:lvlJc w:val="left"/>
+      <w:pPr>
+        <w:tabs>
+          <w:tab w:val="num" w:pos="5760"/>
+        </w:tabs>
+        <w:ind w:left="5760" w:hanging="360"/>
+      </w:pPr>
+    </w:lvl>
+    <w:lvl w:ilvl="8" w:tentative="1">
+      <w:start w:val="1"/>
+      <w:numFmt w:val="decimal"/>
+      <w:lvlText w:val="%9."/>
+      <w:lvlJc w:val="left"/>
+      <w:pPr>
+        <w:tabs>
+          <w:tab w:val="num" w:pos="6480"/>
+        </w:tabs>
+        <w:ind w:left="6480" w:hanging="360"/>
+      </w:pPr>
+    </w:lvl>
+  </w:abstractNum>
+  <w:num w:numId="1" w16cid:durableId="1055277423">
+    <w:abstractNumId w:val="0"/>
+  </w:num>
+  <w:num w:numId="2" w16cid:durableId="52390776">
+    <w:abstractNumId w:val="2"/>
+  </w:num>
+  <w:num w:numId="3" w16cid:durableId="1063675156">
+    <w:abstractNumId w:val="1"/>
+  </w:num>
+</w:numbering>
 </file>
 
 <file path=word/styles.xml><?xml version="1.0" encoding="utf-8"?>
@@ -1716,6 +3709,43 @@
     <w:basedOn w:val="a0"/>
     <w:rsid w:val="00EF31EB"/>
   </w:style>
+  <w:style w:type="paragraph" w:customStyle="1" w:styleId="li1kqbjwbwa3ze6v0bvxq9rx">
+    <w:name w:val="li__1kqbjwbwa3ze6v0bvxq9rx"/>
+    <w:basedOn w:val="a"/>
+    <w:rsid w:val="00667440"/>
+    <w:pPr>
+      <w:spacing w:before="100" w:beforeAutospacing="1" w:after="100" w:afterAutospacing="1" w:line="240" w:lineRule="auto"/>
+    </w:pPr>
+    <w:rPr>
+      <w:rFonts w:ascii="Times New Roman" w:eastAsia="Times New Roman" w:hAnsi="Times New Roman" w:cs="Times New Roman"/>
+      <w:sz w:val="24"/>
+      <w:szCs w:val="24"/>
+      <w:lang w:eastAsia="ru-RU"/>
+    </w:rPr>
+  </w:style>
+  <w:style w:type="character" w:styleId="HTML1">
+    <w:name w:val="HTML Code"/>
+    <w:basedOn w:val="a0"/>
+    <w:uiPriority w:val="99"/>
+    <w:semiHidden/>
+    <w:unhideWhenUsed/>
+    <w:rsid w:val="00667440"/>
+    <w:rPr>
+      <w:rFonts w:ascii="Courier New" w:eastAsia="Times New Roman" w:hAnsi="Courier New" w:cs="Courier New"/>
+      <w:sz w:val="20"/>
+      <w:szCs w:val="20"/>
+    </w:rPr>
+  </w:style>
+  <w:style w:type="character" w:customStyle="1" w:styleId="mtk10">
+    <w:name w:val="mtk10"/>
+    <w:basedOn w:val="a0"/>
+    <w:rsid w:val="00E362F7"/>
+  </w:style>
+  <w:style w:type="character" w:customStyle="1" w:styleId="mtk8">
+    <w:name w:val="mtk8"/>
+    <w:basedOn w:val="a0"/>
+    <w:rsid w:val="00E362F7"/>
+  </w:style>
 </w:styles>
 </file>
 

</xml_diff>